<commit_message>
documentation on Latex added
</commit_message>
<xml_diff>
--- a/Documentation2_Riku_Linux.docx
+++ b/Documentation2_Riku_Linux.docx
@@ -2,32 +2,6 @@
 <file path=word/document.xml><?xml version="1.0" encoding="utf-8"?>
 <w:document xmlns:o="urn:schemas-microsoft-com:office:office" xmlns:r="http://schemas.openxmlformats.org/officeDocument/2006/relationships" xmlns:v="urn:schemas-microsoft-com:vml" xmlns:w="http://schemas.openxmlformats.org/wordprocessingml/2006/main" xmlns:w10="urn:schemas-microsoft-com:office:word" xmlns:wp="http://schemas.openxmlformats.org/drawingml/2006/wordprocessingDrawing" xmlns:wps="http://schemas.microsoft.com/office/word/2010/wordprocessingShape" xmlns:wpg="http://schemas.microsoft.com/office/word/2010/wordprocessingGroup" xmlns:mc="http://schemas.openxmlformats.org/markup-compatibility/2006" xmlns:wp14="http://schemas.microsoft.com/office/word/2010/wordprocessingDrawing" xmlns:w14="http://schemas.microsoft.com/office/word/2010/wordml" mc:Ignorable="w14 wp14">
   <w:body>
-    <w:p>
-      <w:pPr>
-        <w:pStyle w:val="Normal"/>
-        <w:rPr>
-          <w:b/>
-          <w:b/>
-          <w:bCs/>
-        </w:rPr>
-      </w:pPr>
-      <w:r>
-        <w:rPr>
-          <w:b/>
-          <w:bCs/>
-        </w:rPr>
-        <w:t>Step 1: READ FROM THESE WEBSITES ON LINUX COMMANDS</w:t>
-      </w:r>
-    </w:p>
-    <w:p>
-      <w:pPr>
-        <w:pStyle w:val="Normal"/>
-        <w:rPr/>
-      </w:pPr>
-      <w:r>
-        <w:rPr/>
-      </w:r>
-    </w:p>
     <w:p>
       <w:pPr>
         <w:pStyle w:val="Normal"/>
@@ -49,6 +23,207 @@
     <w:p>
       <w:pPr>
         <w:pStyle w:val="Normal"/>
+        <w:rPr>
+          <w:rStyle w:val="InternetLink"/>
+        </w:rPr>
+      </w:pPr>
+      <w:r>
+        <w:rPr/>
+      </w:r>
+    </w:p>
+    <w:p>
+      <w:pPr>
+        <w:pStyle w:val="Normal"/>
+        <w:rPr>
+          <w:rStyle w:val="InternetLink"/>
+        </w:rPr>
+      </w:pPr>
+      <w:r>
+        <w:rPr/>
+      </w:r>
+    </w:p>
+    <w:p>
+      <w:pPr>
+        <w:pStyle w:val="Heading1"/>
+        <w:widowControl/>
+        <w:pBdr/>
+        <w:spacing w:lineRule="auto" w:line="324" w:before="0" w:after="0"/>
+        <w:ind w:left="0" w:right="0" w:hanging="0"/>
+        <w:jc w:val="left"/>
+        <w:rPr/>
+      </w:pPr>
+      <w:r>
+        <w:rPr>
+          <w:rStyle w:val="SourceText"/>
+          <w:rFonts w:ascii="Consolas;Menlo;Monaco;Lucida Console;Liberation Mono;DejaVu Sans Mono;Bitstream Vera Sans Mono;Courier New;monospace;sans-serif" w:hAnsi="Consolas;Menlo;Monaco;Lucida Console;Liberation Mono;DejaVu Sans Mono;Bitstream Vera Sans Mono;Courier New;monospace;sans-serif"/>
+          <w:b w:val="false"/>
+          <w:i w:val="false"/>
+          <w:caps w:val="false"/>
+          <w:smallCaps w:val="false"/>
+          <w:color w:val="111111"/>
+          <w:spacing w:val="0"/>
+          <w:sz w:val="20"/>
+          <w:szCs w:val="24"/>
+          <w:highlight w:val="white"/>
+          <w:u w:val="none"/>
+          <w:lang w:val="zxx" w:eastAsia="zxx" w:bidi="zxx"/>
+        </w:rPr>
+        <w:t xml:space="preserve">1. </w:t>
+      </w:r>
+      <w:hyperlink r:id="rId3">
+        <w:r>
+          <w:rPr>
+            <w:rStyle w:val="SourceText"/>
+            <w:rFonts w:ascii="Consolas;Menlo;Monaco;Lucida Console;Liberation Mono;DejaVu Sans Mono;Bitstream Vera Sans Mono;Courier New;monospace;sans-serif" w:hAnsi="Consolas;Menlo;Monaco;Lucida Console;Liberation Mono;DejaVu Sans Mono;Bitstream Vera Sans Mono;Courier New;monospace;sans-serif"/>
+            <w:b w:val="false"/>
+            <w:i w:val="false"/>
+            <w:caps w:val="false"/>
+            <w:smallCaps w:val="false"/>
+            <w:color w:val="111111"/>
+            <w:spacing w:val="0"/>
+            <w:sz w:val="20"/>
+            <w:szCs w:val="24"/>
+            <w:highlight w:val="white"/>
+            <w:u w:val="none"/>
+            <w:lang w:val="zxx" w:eastAsia="zxx" w:bidi="zxx"/>
+          </w:rPr>
+          <w:t>Is it possible to undo an apt-get install command?</w:t>
+        </w:r>
+      </w:hyperlink>
+    </w:p>
+    <w:p>
+      <w:pPr>
+        <w:pStyle w:val="Normal"/>
+        <w:rPr/>
+      </w:pPr>
+      <w:r>
+        <w:rPr>
+          <w:rStyle w:val="InternetLink"/>
+        </w:rPr>
+        <w:t>Answer:</w:t>
+      </w:r>
+    </w:p>
+    <w:p>
+      <w:pPr>
+        <w:pStyle w:val="TextBody"/>
+        <w:widowControl/>
+        <w:pBdr/>
+        <w:spacing w:before="0" w:after="0"/>
+        <w:ind w:left="0" w:right="0" w:hanging="0"/>
+        <w:jc w:val="left"/>
+        <w:rPr/>
+      </w:pPr>
+      <w:r>
+        <w:rPr>
+          <w:rStyle w:val="SourceText"/>
+          <w:rFonts w:ascii="Consolas;Menlo;Monaco;Lucida Console;Liberation Mono;DejaVu Sans Mono;Bitstream Vera Sans Mono;Courier New;monospace;sans-serif" w:hAnsi="Consolas;Menlo;Monaco;Lucida Console;Liberation Mono;DejaVu Sans Mono;Bitstream Vera Sans Mono;Courier New;monospace;sans-serif"/>
+          <w:b w:val="false"/>
+          <w:i w:val="false"/>
+          <w:caps w:val="false"/>
+          <w:smallCaps w:val="false"/>
+          <w:color w:val="111111"/>
+          <w:spacing w:val="0"/>
+          <w:sz w:val="20"/>
+          <w:highlight w:val="white"/>
+          <w:u w:val="none"/>
+        </w:rPr>
+        <w:t>sudo apt-get purge packagename</w:t>
+      </w:r>
+    </w:p>
+    <w:p>
+      <w:pPr>
+        <w:pStyle w:val="PreformattedText"/>
+        <w:widowControl/>
+        <w:pBdr/>
+        <w:shd w:fill="EFF0F1" w:val="clear"/>
+        <w:spacing w:before="0" w:after="0"/>
+        <w:ind w:left="0" w:right="0" w:hanging="0"/>
+        <w:jc w:val="left"/>
+        <w:rPr/>
+      </w:pPr>
+      <w:r>
+        <w:rPr>
+          <w:rStyle w:val="SourceText"/>
+          <w:rFonts w:ascii="Consolas;Menlo;Monaco;Lucida Console;Liberation Mono;DejaVu Sans Mono;Bitstream Vera Sans Mono;Courier New;monospace;sans-serif" w:hAnsi="Consolas;Menlo;Monaco;Lucida Console;Liberation Mono;DejaVu Sans Mono;Bitstream Vera Sans Mono;Courier New;monospace;sans-serif"/>
+          <w:b w:val="false"/>
+          <w:i w:val="false"/>
+          <w:caps w:val="false"/>
+          <w:smallCaps w:val="false"/>
+          <w:color w:val="111111"/>
+          <w:spacing w:val="0"/>
+          <w:sz w:val="20"/>
+          <w:highlight w:val="white"/>
+        </w:rPr>
+        <w:t xml:space="preserve">sudo apt-get autoremove. </w:t>
+      </w:r>
+    </w:p>
+    <w:p>
+      <w:pPr>
+        <w:pStyle w:val="PreformattedText"/>
+        <w:widowControl/>
+        <w:pBdr/>
+        <w:shd w:fill="EFF0F1" w:val="clear"/>
+        <w:spacing w:before="0" w:after="0"/>
+        <w:ind w:left="0" w:right="0" w:hanging="0"/>
+        <w:jc w:val="left"/>
+        <w:rPr>
+          <w:rStyle w:val="SourceText"/>
+          <w:rFonts w:ascii="Consolas;Menlo;Monaco;Lucida Console;Liberation Mono;DejaVu Sans Mono;Bitstream Vera Sans Mono;Courier New;monospace;sans-serif" w:hAnsi="Consolas;Menlo;Monaco;Lucida Console;Liberation Mono;DejaVu Sans Mono;Bitstream Vera Sans Mono;Courier New;monospace;sans-serif"/>
+          <w:b w:val="false"/>
+          <w:i w:val="false"/>
+          <w:caps w:val="false"/>
+          <w:smallCaps w:val="false"/>
+          <w:color w:val="111111"/>
+          <w:spacing w:val="0"/>
+          <w:sz w:val="20"/>
+          <w:highlight w:val="white"/>
+        </w:rPr>
+      </w:pPr>
+      <w:r>
+        <w:rPr/>
+      </w:r>
+    </w:p>
+    <w:p>
+      <w:pPr>
+        <w:pStyle w:val="PreformattedText"/>
+        <w:widowControl/>
+        <w:pBdr/>
+        <w:shd w:fill="EFF0F1" w:val="clear"/>
+        <w:spacing w:before="0" w:after="0"/>
+        <w:ind w:left="0" w:right="0" w:hanging="0"/>
+        <w:jc w:val="left"/>
+        <w:rPr/>
+      </w:pPr>
+      <w:r>
+        <w:rPr>
+          <w:rStyle w:val="SourceText"/>
+          <w:rFonts w:ascii="Consolas;Menlo;Monaco;Lucida Console;Liberation Mono;DejaVu Sans Mono;Bitstream Vera Sans Mono;Courier New;monospace;sans-serif" w:hAnsi="Consolas;Menlo;Monaco;Lucida Console;Liberation Mono;DejaVu Sans Mono;Bitstream Vera Sans Mono;Courier New;monospace;sans-serif"/>
+          <w:b w:val="false"/>
+          <w:i w:val="false"/>
+          <w:caps w:val="false"/>
+          <w:smallCaps w:val="false"/>
+          <w:color w:val="111111"/>
+          <w:spacing w:val="0"/>
+          <w:sz w:val="20"/>
+          <w:highlight w:val="white"/>
+        </w:rPr>
+        <w:t xml:space="preserve">2. </w:t>
+      </w:r>
+    </w:p>
+    <w:p>
+      <w:pPr>
+        <w:pStyle w:val="Normal"/>
+        <w:rPr>
+          <w:rStyle w:val="InternetLink"/>
+        </w:rPr>
+      </w:pPr>
+      <w:r>
+        <w:rPr/>
+      </w:r>
+    </w:p>
+    <w:p>
+      <w:pPr>
+        <w:pStyle w:val="Normal"/>
         <w:rPr/>
       </w:pPr>
       <w:r>
@@ -62,6 +237,7 @@
       <w:pgNumType w:fmt="decimal"/>
       <w:formProt w:val="false"/>
       <w:textDirection w:val="lrTb"/>
+      <w:docGrid w:type="default" w:linePitch="240" w:charSpace="4294961151"/>
     </w:sectPr>
   </w:body>
 </w:document>
@@ -73,15 +249,12 @@
     <w:rPrDefault>
       <w:rPr>
         <w:rFonts w:ascii="Liberation Serif" w:hAnsi="Liberation Serif" w:eastAsia="Noto Sans CJK SC Regular" w:cs="FreeSans"/>
-        <w:sz w:val="24"/>
         <w:szCs w:val="24"/>
         <w:lang w:val="en-IN" w:eastAsia="zh-CN" w:bidi="hi-IN"/>
       </w:rPr>
     </w:rPrDefault>
     <w:pPrDefault>
-      <w:pPr>
-        <w:widowControl/>
-      </w:pPr>
+      <w:pPr/>
     </w:pPrDefault>
   </w:docDefaults>
   <w:style w:type="paragraph" w:styleId="Normal">
@@ -89,21 +262,37 @@
     <w:qFormat/>
     <w:pPr>
       <w:widowControl/>
+      <w:bidi w:val="0"/>
+      <w:jc w:val="left"/>
     </w:pPr>
     <w:rPr>
       <w:rFonts w:ascii="Liberation Serif" w:hAnsi="Liberation Serif" w:eastAsia="Noto Sans CJK SC Regular" w:cs="FreeSans"/>
-      <w:color w:val="auto"/>
+      <w:color w:val="00000A"/>
       <w:sz w:val="24"/>
       <w:szCs w:val="24"/>
       <w:lang w:val="en-IN" w:eastAsia="zh-CN" w:bidi="hi-IN"/>
     </w:rPr>
   </w:style>
+  <w:style w:type="paragraph" w:styleId="Heading1">
+    <w:name w:val="Heading 1"/>
+    <w:basedOn w:val="Heading"/>
+    <w:qFormat/>
+    <w:pPr/>
+    <w:rPr/>
+  </w:style>
   <w:style w:type="character" w:styleId="InternetLink">
     <w:name w:val="Internet Link"/>
     <w:rPr>
       <w:color w:val="000080"/>
       <w:u w:val="single"/>
       <w:lang w:val="zxx" w:eastAsia="zxx" w:bidi="zxx"/>
+    </w:rPr>
+  </w:style>
+  <w:style w:type="character" w:styleId="SourceText">
+    <w:name w:val="Source Text"/>
+    <w:qFormat/>
+    <w:rPr>
+      <w:rFonts w:ascii="Liberation Mono" w:hAnsi="Liberation Mono" w:eastAsia="Courier New" w:cs="Liberation Mono"/>
     </w:rPr>
   </w:style>
   <w:style w:type="paragraph" w:styleId="Heading">
@@ -164,5 +353,12 @@
       <w:rFonts w:cs="FreeSans"/>
     </w:rPr>
   </w:style>
+  <w:style w:type="paragraph" w:styleId="PreformattedText">
+    <w:name w:val="Preformatted Text"/>
+    <w:basedOn w:val="Normal"/>
+    <w:qFormat/>
+    <w:pPr/>
+    <w:rPr/>
+  </w:style>
 </w:styles>
 </file>
</xml_diff>

<commit_message>
updated with linux tricks
</commit_message>
<xml_diff>
--- a/Documentation2_Riku_Linux.docx
+++ b/Documentation2_Riku_Linux.docx
@@ -5,20 +5,13 @@
     <w:p>
       <w:pPr>
         <w:pStyle w:val="Normal"/>
-        <w:rPr/>
-      </w:pPr>
-      <w:r>
-        <w:rPr/>
-        <w:t xml:space="preserve">1. </w:t>
-      </w:r>
-      <w:hyperlink r:id="rId2">
-        <w:r>
-          <w:rPr>
-            <w:rStyle w:val="InternetLink"/>
-          </w:rPr>
-          <w:t>https://linuxfrombeginning.wordpress.com/</w:t>
-        </w:r>
-      </w:hyperlink>
+        <w:rPr>
+          <w:rStyle w:val="InternetLink"/>
+        </w:rPr>
+      </w:pPr>
+      <w:r>
+        <w:rPr/>
+      </w:r>
     </w:p>
     <w:p>
       <w:pPr>
@@ -28,8 +21,46 @@
       <w:r>
         <w:rPr>
           <w:rStyle w:val="InternetLink"/>
-        </w:rPr>
-        <w:t>2. https://www.udemy.com/advance-unix-commands/?couponCode=SOMIL2017</w:t>
+          <w:b w:val="false"/>
+          <w:bCs w:val="false"/>
+          <w:u w:val="none"/>
+        </w:rPr>
+        <w:t>courses to take in coming days:</w:t>
+      </w:r>
+    </w:p>
+    <w:p>
+      <w:pPr>
+        <w:pStyle w:val="Normal"/>
+        <w:rPr/>
+      </w:pPr>
+      <w:r>
+        <w:rPr>
+          <w:rStyle w:val="InternetLink"/>
+          <w:b w:val="false"/>
+          <w:bCs w:val="false"/>
+          <w:u w:val="none"/>
+        </w:rPr>
+        <w:t>Answer: coverss sed, awk, vim, grep, cut</w:t>
+      </w:r>
+    </w:p>
+    <w:p>
+      <w:pPr>
+        <w:pStyle w:val="Normal"/>
+        <w:rPr/>
+      </w:pPr>
+      <w:r>
+        <w:rPr>
+          <w:rStyle w:val="InternetLink"/>
+          <w:u w:val="none"/>
+        </w:rPr>
+        <w:t>1</w:t>
+      </w:r>
+      <w:r>
+        <w:rPr>
+          <w:rStyle w:val="InternetLink"/>
+          <w:u w:val="none"/>
+        </w:rPr>
+        <w:t>. https://www.udemy.com/advance-unix-commands/?couponCode=SOMIL2017</w:t>
       </w:r>
     </w:p>
     <w:p>
@@ -686,6 +717,100 @@
           <w:highlight w:val="white"/>
         </w:rPr>
         <w:t xml:space="preserve">5. </w:t>
+      </w:r>
+      <w:r>
+        <w:rPr>
+          <w:rStyle w:val="SourceText"/>
+          <w:rFonts w:ascii="Consolas;Courier New;Courier;monospace" w:hAnsi="Consolas;Courier New;Courier;monospace"/>
+          <w:b w:val="false"/>
+          <w:i w:val="false"/>
+          <w:caps w:val="false"/>
+          <w:smallCaps w:val="false"/>
+          <w:color w:val="000000"/>
+          <w:spacing w:val="0"/>
+          <w:sz w:val="20"/>
+          <w:highlight w:val="white"/>
+        </w:rPr>
+        <w:t>While downloading video from youtube using youtube-dl utility, how to auto-number without removing the title?</w:t>
+      </w:r>
+    </w:p>
+    <w:p>
+      <w:pPr>
+        <w:pStyle w:val="PreformattedText"/>
+        <w:widowControl/>
+        <w:shd w:val="clear" w:fill="EFF0F1"/>
+        <w:spacing w:before="0" w:after="0"/>
+        <w:ind w:left="0" w:right="0" w:hanging="0"/>
+        <w:jc w:val="left"/>
+        <w:rPr/>
+      </w:pPr>
+      <w:r>
+        <w:rPr>
+          <w:rStyle w:val="SourceText"/>
+          <w:rFonts w:ascii="Consolas;Courier New;Courier;monospace" w:hAnsi="Consolas;Courier New;Courier;monospace"/>
+          <w:b w:val="false"/>
+          <w:i w:val="false"/>
+          <w:caps w:val="false"/>
+          <w:smallCaps w:val="false"/>
+          <w:color w:val="000000"/>
+          <w:spacing w:val="0"/>
+          <w:sz w:val="20"/>
+          <w:highlight w:val="white"/>
+        </w:rPr>
+        <w:t>Answer:</w:t>
+      </w:r>
+    </w:p>
+    <w:p>
+      <w:pPr>
+        <w:pStyle w:val="PreformattedText"/>
+        <w:widowControl/>
+        <w:shd w:val="clear" w:fill="EFF0F1"/>
+        <w:spacing w:before="0" w:after="0"/>
+        <w:ind w:left="0" w:right="0" w:hanging="0"/>
+        <w:jc w:val="left"/>
+        <w:rPr/>
+      </w:pPr>
+      <w:r>
+        <w:rPr>
+          <w:rStyle w:val="SourceText"/>
+          <w:rFonts w:ascii="Consolas;Courier New;Courier;monospace" w:hAnsi="Consolas;Courier New;Courier;monospace"/>
+          <w:b w:val="false"/>
+          <w:i w:val="false"/>
+          <w:caps w:val="false"/>
+          <w:smallCaps w:val="false"/>
+          <w:color w:val="000000"/>
+          <w:spacing w:val="0"/>
+          <w:sz w:val="20"/>
+          <w:highlight w:val="white"/>
+        </w:rPr>
+        <w:t>youtube-dl -o "%(autonumber)s-%(title)s.%(ext)s" &lt;youtube-link&gt;</w:t>
+      </w:r>
+    </w:p>
+    <w:p>
+      <w:pPr>
+        <w:pStyle w:val="PreformattedText"/>
+        <w:widowControl/>
+        <w:shd w:val="clear" w:fill="EFF0F1"/>
+        <w:spacing w:before="0" w:after="0"/>
+        <w:ind w:left="0" w:right="0" w:hanging="0"/>
+        <w:jc w:val="left"/>
+        <w:rPr>
+          <w:rStyle w:val="SourceText"/>
+          <w:rFonts w:ascii="Consolas;Courier New;Courier;monospace" w:hAnsi="Consolas;Courier New;Courier;monospace"/>
+          <w:b w:val="false"/>
+          <w:b w:val="false"/>
+          <w:i w:val="false"/>
+          <w:i w:val="false"/>
+          <w:caps w:val="false"/>
+          <w:smallCaps w:val="false"/>
+          <w:color w:val="000000"/>
+          <w:spacing w:val="0"/>
+          <w:sz w:val="20"/>
+          <w:highlight w:val="white"/>
+        </w:rPr>
+      </w:pPr>
+      <w:r>
+        <w:rPr/>
       </w:r>
     </w:p>
     <w:p>

</xml_diff>

<commit_message>
updated with more linux udemy download
</commit_message>
<xml_diff>
--- a/Documentation2_Riku_Linux.docx
+++ b/Documentation2_Riku_Linux.docx
@@ -40,16 +40,7 @@
           <w:bCs w:val="false"/>
           <w:u w:val="none"/>
         </w:rPr>
-        <w:t xml:space="preserve">Answer: coverss sed, awk, vim, grep, cut </w:t>
-      </w:r>
-      <w:r>
-        <w:rPr>
-          <w:rStyle w:val="InternetLink"/>
-          <w:b w:val="false"/>
-          <w:bCs w:val="false"/>
-          <w:u w:val="none"/>
-        </w:rPr>
-        <w:t>in the below link</w:t>
+        <w:t>Answer: coverss sed, awk, vim, grep, cut in the below link</w:t>
       </w:r>
     </w:p>
     <w:p>
@@ -277,6 +268,132 @@
           <w:color w:val="111111"/>
           <w:spacing w:val="0"/>
           <w:sz w:val="20"/>
+          <w:highlight w:val="white"/>
+        </w:rPr>
+        <w:t xml:space="preserve">sudo dpkg -l | grep virtualbox </w:t>
+      </w:r>
+    </w:p>
+    <w:p>
+      <w:pPr>
+        <w:pStyle w:val="PreformattedText"/>
+        <w:widowControl/>
+        <w:shd w:val="clear" w:fill="EFF0F1"/>
+        <w:spacing w:before="0" w:after="0"/>
+        <w:ind w:left="0" w:right="0" w:hanging="0"/>
+        <w:jc w:val="left"/>
+        <w:rPr/>
+      </w:pPr>
+      <w:r>
+        <w:rPr>
+          <w:rStyle w:val="SourceText"/>
+          <w:rFonts w:ascii="Consolas;Menlo;Monaco;Lucida Console;Liberation Mono;DejaVu Sans Mono;Bitstream Vera Sans Mono;Courier New;monospace;sans-serif" w:hAnsi="Consolas;Menlo;Monaco;Lucida Console;Liberation Mono;DejaVu Sans Mono;Bitstream Vera Sans Mono;Courier New;monospace;sans-serif"/>
+          <w:b w:val="false"/>
+          <w:i w:val="false"/>
+          <w:caps w:val="false"/>
+          <w:smallCaps w:val="false"/>
+          <w:color w:val="111111"/>
+          <w:spacing w:val="0"/>
+          <w:sz w:val="20"/>
+          <w:highlight w:val="white"/>
+        </w:rPr>
+        <w:t>sudo dpkg --purge &lt;Packages&gt;</w:t>
+      </w:r>
+    </w:p>
+    <w:p>
+      <w:pPr>
+        <w:pStyle w:val="PreformattedText"/>
+        <w:widowControl/>
+        <w:shd w:val="clear" w:fill="EFF0F1"/>
+        <w:spacing w:before="0" w:after="0"/>
+        <w:ind w:left="0" w:right="0" w:hanging="0"/>
+        <w:jc w:val="left"/>
+        <w:rPr>
+          <w:rStyle w:val="SourceText"/>
+          <w:rFonts w:ascii="Consolas;Menlo;Monaco;Lucida Console;Liberation Mono;DejaVu Sans Mono;Bitstream Vera Sans Mono;Courier New;monospace;sans-serif" w:hAnsi="Consolas;Menlo;Monaco;Lucida Console;Liberation Mono;DejaVu Sans Mono;Bitstream Vera Sans Mono;Courier New;monospace;sans-serif"/>
+          <w:b w:val="false"/>
+          <w:b w:val="false"/>
+          <w:i w:val="false"/>
+          <w:i w:val="false"/>
+          <w:caps w:val="false"/>
+          <w:smallCaps w:val="false"/>
+          <w:color w:val="111111"/>
+          <w:spacing w:val="0"/>
+          <w:sz w:val="20"/>
+          <w:highlight w:val="white"/>
+        </w:rPr>
+      </w:pPr>
+      <w:r>
+        <w:rPr>
+          <w:rFonts w:ascii="Consolas;Menlo;Monaco;Lucida Console;Liberation Mono;DejaVu Sans Mono;Bitstream Vera Sans Mono;Courier New;monospace;sans-serif" w:hAnsi="Consolas;Menlo;Monaco;Lucida Console;Liberation Mono;DejaVu Sans Mono;Bitstream Vera Sans Mono;Courier New;monospace;sans-serif"/>
+          <w:b w:val="false"/>
+          <w:i w:val="false"/>
+          <w:caps w:val="false"/>
+          <w:smallCaps w:val="false"/>
+          <w:color w:val="111111"/>
+          <w:spacing w:val="0"/>
+          <w:sz w:val="20"/>
+          <w:highlight w:val="white"/>
+        </w:rPr>
+      </w:r>
+    </w:p>
+    <w:p>
+      <w:pPr>
+        <w:pStyle w:val="PreformattedText"/>
+        <w:widowControl/>
+        <w:shd w:val="clear" w:fill="EFF0F1"/>
+        <w:spacing w:before="0" w:after="0"/>
+        <w:ind w:left="0" w:right="0" w:hanging="0"/>
+        <w:jc w:val="left"/>
+        <w:rPr>
+          <w:rStyle w:val="SourceText"/>
+          <w:rFonts w:ascii="Consolas;Menlo;Monaco;Lucida Console;Liberation Mono;DejaVu Sans Mono;Bitstream Vera Sans Mono;Courier New;monospace;sans-serif" w:hAnsi="Consolas;Menlo;Monaco;Lucida Console;Liberation Mono;DejaVu Sans Mono;Bitstream Vera Sans Mono;Courier New;monospace;sans-serif"/>
+          <w:b w:val="false"/>
+          <w:b w:val="false"/>
+          <w:i w:val="false"/>
+          <w:i w:val="false"/>
+          <w:caps w:val="false"/>
+          <w:smallCaps w:val="false"/>
+          <w:color w:val="111111"/>
+          <w:spacing w:val="0"/>
+          <w:sz w:val="20"/>
+          <w:highlight w:val="white"/>
+        </w:rPr>
+      </w:pPr>
+      <w:r>
+        <w:rPr>
+          <w:rFonts w:ascii="Consolas;Menlo;Monaco;Lucida Console;Liberation Mono;DejaVu Sans Mono;Bitstream Vera Sans Mono;Courier New;monospace;sans-serif" w:hAnsi="Consolas;Menlo;Monaco;Lucida Console;Liberation Mono;DejaVu Sans Mono;Bitstream Vera Sans Mono;Courier New;monospace;sans-serif"/>
+          <w:b w:val="false"/>
+          <w:i w:val="false"/>
+          <w:caps w:val="false"/>
+          <w:smallCaps w:val="false"/>
+          <w:color w:val="111111"/>
+          <w:spacing w:val="0"/>
+          <w:sz w:val="20"/>
+          <w:highlight w:val="white"/>
+        </w:rPr>
+      </w:r>
+    </w:p>
+    <w:p>
+      <w:pPr>
+        <w:pStyle w:val="PreformattedText"/>
+        <w:widowControl/>
+        <w:shd w:val="clear" w:fill="EFF0F1"/>
+        <w:spacing w:before="0" w:after="0"/>
+        <w:ind w:left="0" w:right="0" w:hanging="0"/>
+        <w:jc w:val="left"/>
+        <w:rPr/>
+      </w:pPr>
+      <w:r>
+        <w:rPr>
+          <w:rStyle w:val="SourceText"/>
+          <w:rFonts w:ascii="Consolas;Menlo;Monaco;Lucida Console;Liberation Mono;DejaVu Sans Mono;Bitstream Vera Sans Mono;Courier New;monospace;sans-serif" w:hAnsi="Consolas;Menlo;Monaco;Lucida Console;Liberation Mono;DejaVu Sans Mono;Bitstream Vera Sans Mono;Courier New;monospace;sans-serif"/>
+          <w:b w:val="false"/>
+          <w:i w:val="false"/>
+          <w:caps w:val="false"/>
+          <w:smallCaps w:val="false"/>
+          <w:color w:val="111111"/>
+          <w:spacing w:val="0"/>
+          <w:sz w:val="20"/>
           <w:highlight w:val="yellow"/>
         </w:rPr>
         <w:t>2. How to use multiple terminals in linux?</w:t>
@@ -798,7 +915,17 @@
         </w:rPr>
       </w:pPr>
       <w:r>
-        <w:rPr/>
+        <w:rPr>
+          <w:rFonts w:ascii="Consolas;Courier New;Courier;monospace" w:hAnsi="Consolas;Courier New;Courier;monospace"/>
+          <w:b w:val="false"/>
+          <w:i w:val="false"/>
+          <w:caps w:val="false"/>
+          <w:smallCaps w:val="false"/>
+          <w:color w:val="000000"/>
+          <w:spacing w:val="0"/>
+          <w:sz w:val="20"/>
+          <w:highlight w:val="white"/>
+        </w:rPr>
       </w:r>
     </w:p>
     <w:p>
@@ -877,6 +1004,111 @@
           <w:highlight w:val="white"/>
         </w:rPr>
         <w:t>rm -f filename followed by refresh using ctrl+r</w:t>
+      </w:r>
+    </w:p>
+    <w:p>
+      <w:pPr>
+        <w:pStyle w:val="PreformattedText"/>
+        <w:widowControl/>
+        <w:shd w:val="clear" w:fill="EFF0F1"/>
+        <w:spacing w:before="0" w:after="0"/>
+        <w:ind w:left="0" w:right="0" w:hanging="0"/>
+        <w:jc w:val="left"/>
+        <w:rPr>
+          <w:rStyle w:val="SourceText"/>
+          <w:rFonts w:ascii="Consolas;Courier New;Courier;monospace" w:hAnsi="Consolas;Courier New;Courier;monospace"/>
+          <w:b w:val="false"/>
+          <w:b w:val="false"/>
+          <w:i w:val="false"/>
+          <w:i w:val="false"/>
+          <w:caps w:val="false"/>
+          <w:smallCaps w:val="false"/>
+          <w:color w:val="000000"/>
+          <w:spacing w:val="0"/>
+          <w:sz w:val="20"/>
+          <w:highlight w:val="white"/>
+        </w:rPr>
+      </w:pPr>
+      <w:r>
+        <w:rPr/>
+      </w:r>
+    </w:p>
+    <w:p>
+      <w:pPr>
+        <w:pStyle w:val="PreformattedText"/>
+        <w:widowControl/>
+        <w:shd w:val="clear" w:fill="EFF0F1"/>
+        <w:spacing w:before="0" w:after="0"/>
+        <w:ind w:left="0" w:right="0" w:hanging="0"/>
+        <w:jc w:val="left"/>
+        <w:rPr/>
+      </w:pPr>
+      <w:r>
+        <w:rPr>
+          <w:rStyle w:val="SourceText"/>
+          <w:rFonts w:ascii="Consolas;Courier New;Courier;monospace" w:hAnsi="Consolas;Courier New;Courier;monospace"/>
+          <w:b w:val="false"/>
+          <w:i w:val="false"/>
+          <w:caps w:val="false"/>
+          <w:smallCaps w:val="false"/>
+          <w:color w:val="000000"/>
+          <w:spacing w:val="0"/>
+          <w:sz w:val="20"/>
+          <w:highlight w:val="yellow"/>
+        </w:rPr>
+        <w:t>7. How to download all videos at once to your laptop from Udemy your paid course?</w:t>
+      </w:r>
+    </w:p>
+    <w:p>
+      <w:pPr>
+        <w:pStyle w:val="PreformattedText"/>
+        <w:widowControl/>
+        <w:shd w:val="clear" w:fill="EFF0F1"/>
+        <w:spacing w:before="0" w:after="0"/>
+        <w:ind w:left="0" w:right="0" w:hanging="0"/>
+        <w:jc w:val="left"/>
+        <w:rPr/>
+      </w:pPr>
+      <w:r>
+        <w:rPr>
+          <w:rStyle w:val="SourceText"/>
+          <w:rFonts w:ascii="Consolas;Courier New;Courier;monospace" w:hAnsi="Consolas;Courier New;Courier;monospace"/>
+          <w:b w:val="false"/>
+          <w:i w:val="false"/>
+          <w:caps w:val="false"/>
+          <w:smallCaps w:val="false"/>
+          <w:color w:val="000000"/>
+          <w:spacing w:val="0"/>
+          <w:sz w:val="20"/>
+          <w:highlight w:val="white"/>
+        </w:rPr>
+        <w:t>Answer:</w:t>
+      </w:r>
+    </w:p>
+    <w:p>
+      <w:pPr>
+        <w:pStyle w:val="PreformattedText"/>
+        <w:widowControl/>
+        <w:shd w:val="clear" w:fill="EFF0F1"/>
+        <w:spacing w:before="0" w:after="0"/>
+        <w:ind w:left="0" w:right="0" w:hanging="0"/>
+        <w:jc w:val="left"/>
+        <w:rPr/>
+      </w:pPr>
+      <w:r>
+        <w:rPr>
+          <w:rStyle w:val="SourceText"/>
+          <w:rFonts w:ascii="Consolas;Courier New;Courier;monospace" w:hAnsi="Consolas;Courier New;Courier;monospace"/>
+          <w:b w:val="false"/>
+          <w:i w:val="false"/>
+          <w:caps w:val="false"/>
+          <w:smallCaps w:val="false"/>
+          <w:color w:val="000000"/>
+          <w:spacing w:val="0"/>
+          <w:sz w:val="20"/>
+          <w:highlight w:val="white"/>
+        </w:rPr>
+        <w:t>youtube-dl -u username@gmail.com -p password -o "%(autonumber)s-%(title)s.%(ext)s"  https://www.udemy.com/python-and-django-full-stack-web-developer-bootcamp/learn/v4/content</w:t>
       </w:r>
     </w:p>
     <w:p>

</xml_diff>

<commit_message>
uniq sort awk commands added to data analyse files txt
</commit_message>
<xml_diff>
--- a/Documentation2_Riku_Linux.docx
+++ b/Documentation2_Riku_Linux.docx
@@ -1030,7 +1030,17 @@
         </w:rPr>
       </w:pPr>
       <w:r>
-        <w:rPr/>
+        <w:rPr>
+          <w:rFonts w:ascii="Consolas;Courier New;Courier;monospace" w:hAnsi="Consolas;Courier New;Courier;monospace"/>
+          <w:b w:val="false"/>
+          <w:i w:val="false"/>
+          <w:caps w:val="false"/>
+          <w:smallCaps w:val="false"/>
+          <w:color w:val="000000"/>
+          <w:spacing w:val="0"/>
+          <w:sz w:val="20"/>
+          <w:highlight w:val="white"/>
+        </w:rPr>
       </w:r>
     </w:p>
     <w:p>
@@ -1108,7 +1118,311 @@
           <w:sz w:val="20"/>
           <w:highlight w:val="white"/>
         </w:rPr>
-        <w:t>youtube-dl -u username@gmail.com -p password -o "%(autonumber)s-%(title)s.%(ext)s"  https://www.udemy.com/python-and-django-full-stack-web-developer-bootcamp/learn/v4/content</w:t>
+        <w:t xml:space="preserve">youtube-dl -u username@gmail.com -p password -o "%(autonumber)s-%(title)s.%(ext)s" </w:t>
+      </w:r>
+      <w:hyperlink r:id="rId2">
+        <w:r>
+          <w:rPr>
+            <w:rStyle w:val="SourceText"/>
+            <w:rFonts w:ascii="Consolas;Courier New;Courier;monospace" w:hAnsi="Consolas;Courier New;Courier;monospace"/>
+            <w:b w:val="false"/>
+            <w:i w:val="false"/>
+            <w:caps w:val="false"/>
+            <w:smallCaps w:val="false"/>
+            <w:color w:val="000000"/>
+            <w:spacing w:val="0"/>
+            <w:sz w:val="20"/>
+            <w:highlight w:val="white"/>
+          </w:rPr>
+          <w:t>https://www.udemy.com/python-and-django-full-stack-web-developer-bootcamp/learn/v4/content</w:t>
+        </w:r>
+      </w:hyperlink>
+    </w:p>
+    <w:p>
+      <w:pPr>
+        <w:pStyle w:val="PreformattedText"/>
+        <w:widowControl/>
+        <w:shd w:val="clear" w:fill="EFF0F1"/>
+        <w:spacing w:before="0" w:after="0"/>
+        <w:ind w:left="0" w:right="0" w:hanging="0"/>
+        <w:jc w:val="left"/>
+        <w:rPr>
+          <w:rStyle w:val="SourceText"/>
+          <w:rFonts w:ascii="Consolas;Courier New;Courier;monospace" w:hAnsi="Consolas;Courier New;Courier;monospace"/>
+          <w:b w:val="false"/>
+          <w:b w:val="false"/>
+          <w:i w:val="false"/>
+          <w:i w:val="false"/>
+          <w:caps w:val="false"/>
+          <w:smallCaps w:val="false"/>
+          <w:color w:val="000000"/>
+          <w:spacing w:val="0"/>
+          <w:sz w:val="20"/>
+          <w:highlight w:val="white"/>
+        </w:rPr>
+      </w:pPr>
+      <w:r>
+        <w:rPr/>
+      </w:r>
+    </w:p>
+    <w:p>
+      <w:pPr>
+        <w:pStyle w:val="PreformattedText"/>
+        <w:widowControl/>
+        <w:shd w:val="clear" w:fill="EFF0F1"/>
+        <w:spacing w:before="0" w:after="0"/>
+        <w:ind w:left="0" w:right="0" w:hanging="0"/>
+        <w:jc w:val="left"/>
+        <w:rPr/>
+      </w:pPr>
+      <w:r>
+        <w:rPr>
+          <w:rStyle w:val="SourceText"/>
+          <w:rFonts w:ascii="Consolas;Courier New;Courier;monospace" w:hAnsi="Consolas;Courier New;Courier;monospace"/>
+          <w:b w:val="false"/>
+          <w:i w:val="false"/>
+          <w:caps w:val="false"/>
+          <w:smallCaps w:val="false"/>
+          <w:color w:val="000000"/>
+          <w:spacing w:val="0"/>
+          <w:sz w:val="20"/>
+          <w:highlight w:val="yellow"/>
+        </w:rPr>
+        <w:t>8. How to analyse data of  a .txt file (may be csv or tsv) with the help of linux awk commands, sort -n and uniq -c commands?</w:t>
+      </w:r>
+    </w:p>
+    <w:p>
+      <w:pPr>
+        <w:pStyle w:val="PreformattedText"/>
+        <w:widowControl/>
+        <w:shd w:val="clear" w:fill="EFF0F1"/>
+        <w:spacing w:before="0" w:after="0"/>
+        <w:ind w:left="0" w:right="0" w:hanging="0"/>
+        <w:jc w:val="left"/>
+        <w:rPr/>
+      </w:pPr>
+      <w:r>
+        <w:rPr>
+          <w:rStyle w:val="SourceText"/>
+          <w:rFonts w:ascii="Consolas;Courier New;Courier;monospace" w:hAnsi="Consolas;Courier New;Courier;monospace"/>
+          <w:b w:val="false"/>
+          <w:i w:val="false"/>
+          <w:caps w:val="false"/>
+          <w:smallCaps w:val="false"/>
+          <w:color w:val="000000"/>
+          <w:spacing w:val="0"/>
+          <w:sz w:val="20"/>
+          <w:highlight w:val="white"/>
+        </w:rPr>
+        <w:t>Answer:</w:t>
+      </w:r>
+    </w:p>
+    <w:p>
+      <w:pPr>
+        <w:pStyle w:val="PreformattedText"/>
+        <w:widowControl/>
+        <w:shd w:val="clear" w:fill="EFF0F1"/>
+        <w:spacing w:before="0" w:after="0"/>
+        <w:ind w:left="0" w:right="0" w:hanging="0"/>
+        <w:jc w:val="left"/>
+        <w:rPr/>
+      </w:pPr>
+      <w:r>
+        <w:rPr>
+          <w:rStyle w:val="SourceText"/>
+          <w:rFonts w:ascii="Consolas;Courier New;Courier;monospace" w:hAnsi="Consolas;Courier New;Courier;monospace"/>
+          <w:b w:val="false"/>
+          <w:i w:val="false"/>
+          <w:caps w:val="false"/>
+          <w:smallCaps w:val="false"/>
+          <w:color w:val="000000"/>
+          <w:spacing w:val="0"/>
+          <w:sz w:val="20"/>
+          <w:highlight w:val="white"/>
+        </w:rPr>
+        <w:t>cat prok_* &gt; prok.txt</w:t>
+      </w:r>
+    </w:p>
+    <w:p>
+      <w:pPr>
+        <w:pStyle w:val="PreformattedText"/>
+        <w:widowControl/>
+        <w:shd w:val="clear" w:fill="EFF0F1"/>
+        <w:spacing w:before="0" w:after="0"/>
+        <w:ind w:left="0" w:right="0" w:hanging="0"/>
+        <w:jc w:val="left"/>
+        <w:rPr/>
+      </w:pPr>
+      <w:r>
+        <w:rPr>
+          <w:rStyle w:val="SourceText"/>
+          <w:rFonts w:ascii="Consolas;Courier New;Courier;monospace" w:hAnsi="Consolas;Courier New;Courier;monospace"/>
+          <w:b w:val="false"/>
+          <w:i w:val="false"/>
+          <w:caps w:val="false"/>
+          <w:smallCaps w:val="false"/>
+          <w:color w:val="000000"/>
+          <w:spacing w:val="0"/>
+          <w:sz w:val="20"/>
+          <w:highlight w:val="white"/>
+        </w:rPr>
+        <w:t>cat euk_* &gt; euk.txt</w:t>
+      </w:r>
+    </w:p>
+    <w:p>
+      <w:pPr>
+        <w:pStyle w:val="PreformattedText"/>
+        <w:widowControl/>
+        <w:shd w:val="clear" w:fill="EFF0F1"/>
+        <w:spacing w:before="0" w:after="0"/>
+        <w:ind w:left="0" w:right="0" w:hanging="0"/>
+        <w:jc w:val="left"/>
+        <w:rPr/>
+      </w:pPr>
+      <w:r>
+        <w:rPr>
+          <w:rStyle w:val="SourceText"/>
+          <w:rFonts w:ascii="Consolas;Courier New;Courier;monospace" w:hAnsi="Consolas;Courier New;Courier;monospace"/>
+          <w:b w:val="false"/>
+          <w:i w:val="false"/>
+          <w:caps w:val="false"/>
+          <w:smallCaps w:val="false"/>
+          <w:color w:val="000000"/>
+          <w:spacing w:val="0"/>
+          <w:sz w:val="20"/>
+          <w:highlight w:val="white"/>
+        </w:rPr>
+        <w:t>python tabular_prodigal_v3_tsv.py -i euk.txt -o all.txt -t euk</w:t>
+      </w:r>
+    </w:p>
+    <w:p>
+      <w:pPr>
+        <w:pStyle w:val="PreformattedText"/>
+        <w:widowControl/>
+        <w:shd w:val="clear" w:fill="EFF0F1"/>
+        <w:spacing w:before="0" w:after="0"/>
+        <w:ind w:left="0" w:right="0" w:hanging="0"/>
+        <w:jc w:val="left"/>
+        <w:rPr/>
+      </w:pPr>
+      <w:r>
+        <w:rPr>
+          <w:rStyle w:val="SourceText"/>
+          <w:rFonts w:ascii="Consolas;Courier New;Courier;monospace" w:hAnsi="Consolas;Courier New;Courier;monospace"/>
+          <w:b w:val="false"/>
+          <w:i w:val="false"/>
+          <w:caps w:val="false"/>
+          <w:smallCaps w:val="false"/>
+          <w:color w:val="000000"/>
+          <w:spacing w:val="0"/>
+          <w:sz w:val="20"/>
+          <w:highlight w:val="white"/>
+        </w:rPr>
+        <w:t>more all.txt</w:t>
+      </w:r>
+    </w:p>
+    <w:p>
+      <w:pPr>
+        <w:pStyle w:val="PreformattedText"/>
+        <w:widowControl/>
+        <w:shd w:val="clear" w:fill="EFF0F1"/>
+        <w:spacing w:before="0" w:after="0"/>
+        <w:ind w:left="0" w:right="0" w:hanging="0"/>
+        <w:jc w:val="left"/>
+        <w:rPr/>
+      </w:pPr>
+      <w:r>
+        <w:rPr>
+          <w:rStyle w:val="SourceText"/>
+          <w:rFonts w:ascii="Consolas;Courier New;Courier;monospace" w:hAnsi="Consolas;Courier New;Courier;monospace"/>
+          <w:b w:val="false"/>
+          <w:i w:val="false"/>
+          <w:caps w:val="false"/>
+          <w:smallCaps w:val="false"/>
+          <w:color w:val="000000"/>
+          <w:spacing w:val="0"/>
+          <w:sz w:val="20"/>
+          <w:highlight w:val="white"/>
+        </w:rPr>
+        <w:t>cat all.txt  | awk -F '\t' '{print $1" "$4}' |  sort | uniq -c</w:t>
+      </w:r>
+    </w:p>
+    <w:p>
+      <w:pPr>
+        <w:pStyle w:val="PreformattedText"/>
+        <w:widowControl/>
+        <w:shd w:val="clear" w:fill="EFF0F1"/>
+        <w:spacing w:before="0" w:after="0"/>
+        <w:ind w:left="0" w:right="0" w:hanging="0"/>
+        <w:jc w:val="left"/>
+        <w:rPr/>
+      </w:pPr>
+      <w:r>
+        <w:rPr>
+          <w:rStyle w:val="SourceText"/>
+          <w:rFonts w:ascii="Consolas;Courier New;Courier;monospace" w:hAnsi="Consolas;Courier New;Courier;monospace"/>
+          <w:b w:val="false"/>
+          <w:i w:val="false"/>
+          <w:caps w:val="false"/>
+          <w:smallCaps w:val="false"/>
+          <w:color w:val="000000"/>
+          <w:spacing w:val="0"/>
+          <w:sz w:val="20"/>
+          <w:highlight w:val="white"/>
+        </w:rPr>
+        <w:t>cat all.txt  | awk -F '\t' '{print $4" "$1}' |  sort | uniq -c</w:t>
+      </w:r>
+    </w:p>
+    <w:p>
+      <w:pPr>
+        <w:pStyle w:val="PreformattedText"/>
+        <w:widowControl/>
+        <w:shd w:val="clear" w:fill="EFF0F1"/>
+        <w:spacing w:before="0" w:after="0"/>
+        <w:ind w:left="0" w:right="0" w:hanging="0"/>
+        <w:jc w:val="left"/>
+        <w:rPr/>
+      </w:pPr>
+      <w:r>
+        <w:rPr>
+          <w:rStyle w:val="SourceText"/>
+          <w:rFonts w:ascii="Consolas;Courier New;Courier;monospace" w:hAnsi="Consolas;Courier New;Courier;monospace"/>
+          <w:b w:val="false"/>
+          <w:i w:val="false"/>
+          <w:caps w:val="false"/>
+          <w:smallCaps w:val="false"/>
+          <w:color w:val="000000"/>
+          <w:spacing w:val="0"/>
+          <w:sz w:val="20"/>
+          <w:highlight w:val="white"/>
+        </w:rPr>
+        <w:t xml:space="preserve">cat all.txt  | awk -F '\t' '{print $4" "$1}' |  sort | uniq -c |  sort </w:t>
+      </w:r>
+    </w:p>
+    <w:p>
+      <w:pPr>
+        <w:pStyle w:val="PreformattedText"/>
+        <w:widowControl/>
+        <w:shd w:val="clear" w:fill="EFF0F1"/>
+        <w:spacing w:before="0" w:after="0"/>
+        <w:ind w:left="0" w:right="0" w:hanging="0"/>
+        <w:jc w:val="left"/>
+        <w:rPr/>
+      </w:pPr>
+      <w:r>
+        <w:rPr>
+          <w:rStyle w:val="SourceText"/>
+          <w:rFonts w:ascii="Consolas;Courier New;Courier;monospace" w:hAnsi="Consolas;Courier New;Courier;monospace"/>
+          <w:b w:val="false"/>
+          <w:i w:val="false"/>
+          <w:caps w:val="false"/>
+          <w:smallCaps w:val="false"/>
+          <w:color w:val="000000"/>
+          <w:spacing w:val="0"/>
+          <w:sz w:val="20"/>
+          <w:highlight w:val="white"/>
+        </w:rPr>
+        <w:t>cat all.txt | awk -F '\t' '{print $6" "$1}'|sort -n</w:t>
       </w:r>
     </w:p>
     <w:p>

</xml_diff>